<commit_message>
18-11-2015 stroyboard asteroids v1.1
Naam was veranderd naar dimitri
</commit_message>
<xml_diff>
--- a/Documentatie/Storyboard/Storyboard_asteroids_V1.docx
+++ b/Documentatie/Storyboard/Storyboard_asteroids_V1.docx
@@ -29,13 +29,11 @@
       </w:r>
       <w:proofErr w:type="spellEnd"/>
       <w:r>
-        <w:t xml:space="preserve"> “</w:t>
-      </w:r>
-      <w:proofErr w:type="spellStart"/>
-      <w:r>
-        <w:t>Danniel</w:t>
-      </w:r>
-      <w:proofErr w:type="spellEnd"/>
+        <w:t xml:space="preserve"> “D</w:t>
+      </w:r>
+      <w:r>
+        <w:t>imitri</w:t>
+      </w:r>
       <w:r>
         <w:t>”.</w:t>
       </w:r>
@@ -52,13 +50,7 @@
         <w:t xml:space="preserve"> “Omega”</w:t>
       </w:r>
       <w:r>
-        <w:t xml:space="preserve">. </w:t>
-      </w:r>
-      <w:r>
-        <w:t>Hij leefde een normaal leven en deed de taken</w:t>
-      </w:r>
-      <w:r>
-        <w:t xml:space="preserve"> binnen de ruimtestation totdat het</w:t>
+        <w:t>. Hij leefde een normaal leven en deed de taken binnen de ruimtestation totdat het</w:t>
       </w:r>
       <w:r>
         <w:t xml:space="preserve"> werd aangevallen door aliens</w:t>
@@ -69,11 +61,9 @@
       <w:r>
         <w:t xml:space="preserve">, maar </w:t>
       </w:r>
-      <w:proofErr w:type="spellStart"/>
-      <w:r>
-        <w:t>Danniel</w:t>
-      </w:r>
-      <w:proofErr w:type="spellEnd"/>
+      <w:r>
+        <w:t>Dimitri</w:t>
+      </w:r>
       <w:r>
         <w:t xml:space="preserve"> </w:t>
       </w:r>
@@ -86,11 +76,9 @@
       <w:r>
         <w:t xml:space="preserve"> klein ruimteschip. </w:t>
       </w:r>
-      <w:proofErr w:type="spellStart"/>
-      <w:r>
-        <w:t>Danniel</w:t>
-      </w:r>
-      <w:proofErr w:type="spellEnd"/>
+      <w:r>
+        <w:t>Dimitri</w:t>
+      </w:r>
       <w:r>
         <w:t xml:space="preserve"> </w:t>
       </w:r>

</xml_diff>